<commit_message>
melengkapi step launch browser
</commit_message>
<xml_diff>
--- a/Step by Step.docx
+++ b/Step by Step.docx
@@ -3,8 +3,11 @@
 <w:document xmlns:wpc="http://schemas.microsoft.com/office/word/2010/wordprocessingCanvas" xmlns:cx="http://schemas.microsoft.com/office/drawing/2014/chartex" xmlns:cx1="http://schemas.microsoft.com/office/drawing/2015/9/8/chartex" xmlns:cx2="http://schemas.microsoft.com/office/drawing/2015/10/21/chartex" xmlns:cx3="http://schemas.microsoft.com/office/drawing/2016/5/9/chartex" xmlns:cx4="http://schemas.microsoft.com/office/drawing/2016/5/10/chartex" xmlns:cx5="http://schemas.microsoft.com/office/drawing/2016/5/11/chartex" xmlns:cx6="http://schemas.microsoft.com/office/drawing/2016/5/12/chartex" xmlns:cx7="http://schemas.microsoft.com/office/drawing/2016/5/13/chartex" xmlns:cx8="http://schemas.microsoft.com/office/drawing/2016/5/14/chartex" xmlns:mc="http://schemas.openxmlformats.org/markup-compatibility/2006" xmlns:aink="http://schemas.microsoft.com/office/drawing/2016/ink" xmlns:am3d="http://schemas.microsoft.com/office/drawing/2017/model3d" xmlns:o="urn:schemas-microsoft-com:office:office" xmlns:r="http://schemas.openxmlformats.org/officeDocument/2006/relationships" xmlns:m="http://schemas.openxmlformats.org/officeDocument/2006/math" xmlns:v="urn:schemas-microsoft-com:vml" xmlns:wp14="http://schemas.microsoft.com/office/word/2010/wordprocessingDrawing" xmlns:wp="http://schemas.openxmlformats.org/drawingml/2006/wordprocessingDrawing" xmlns:w10="urn:schemas-microsoft-com:office:word" xmlns:w="http://schemas.openxmlformats.org/wordprocessingml/2006/main" xmlns:w14="http://schemas.microsoft.com/office/word/2010/wordml" xmlns:w15="http://schemas.microsoft.com/office/word/2012/wordml" xmlns:w16cex="http://schemas.microsoft.com/office/word/2018/wordml/cex" xmlns:w16cid="http://schemas.microsoft.com/office/word/2016/wordml/cid" xmlns:w16="http://schemas.microsoft.com/office/word/2018/wordml" xmlns:w16sdtdh="http://schemas.microsoft.com/office/word/2020/wordml/sdtdatahash" xmlns:w16se="http://schemas.microsoft.com/office/word/2015/wordml/symex" xmlns:wpg="http://schemas.microsoft.com/office/word/2010/wordprocessingGroup" xmlns:wpi="http://schemas.microsoft.com/office/word/2010/wordprocessingInk" xmlns:wne="http://schemas.microsoft.com/office/word/2006/wordml" xmlns:wps="http://schemas.microsoft.com/office/word/2010/wordprocessingShape" mc:Ignorable="w14 w15 w16se w16cid w16 w16cex w16sdtdh wp14">
   <w:body>
     <w:p>
-      <w:r>
-        <w:t>Step by Step</w:t>
+      <w:pPr>
+        <w:pStyle w:val="Heading1"/>
+      </w:pPr>
+      <w:r>
+        <w:t>Launch Browser</w:t>
       </w:r>
     </w:p>
     <w:p>
@@ -49,6 +52,46 @@
       </w:r>
       <w:proofErr w:type="spellEnd"/>
       <w:r>
+        <w:t xml:space="preserve"> dan enter </w:t>
+      </w:r>
+      <w:r>
+        <w:rPr>
+          <w:b/>
+          <w:bCs/>
+        </w:rPr>
+        <w:t>cd/</w:t>
+      </w:r>
+      <w:proofErr w:type="spellStart"/>
+      <w:r>
+        <w:rPr>
+          <w:b/>
+          <w:bCs/>
+        </w:rPr>
+        <w:t>bosnet</w:t>
+      </w:r>
+      <w:proofErr w:type="spellEnd"/>
+      <w:r>
+        <w:rPr>
+          <w:b/>
+          <w:bCs/>
+        </w:rPr>
+        <w:t>/bin</w:t>
+      </w:r>
+    </w:p>
+    <w:p>
+      <w:pPr>
+        <w:pStyle w:val="ListParagraph"/>
+        <w:numPr>
+          <w:ilvl w:val="0"/>
+          <w:numId w:val="1"/>
+        </w:numPr>
+      </w:pPr>
+      <w:proofErr w:type="spellStart"/>
+      <w:r>
+        <w:t>Ketik</w:t>
+      </w:r>
+      <w:proofErr w:type="spellEnd"/>
+      <w:r>
         <w:t xml:space="preserve"> </w:t>
       </w:r>
       <w:r>
@@ -102,36 +145,72 @@
           <w:numId w:val="1"/>
         </w:numPr>
       </w:pPr>
-      <w:proofErr w:type="spellStart"/>
-      <w:r>
-        <w:t>Ketik</w:t>
-      </w:r>
-      <w:proofErr w:type="spellEnd"/>
-      <w:r>
-        <w:t xml:space="preserve"> dan enter </w:t>
+      <w:r>
+        <w:t xml:space="preserve">Di </w:t>
+      </w:r>
+      <w:proofErr w:type="spellStart"/>
+      <w:r>
+        <w:t>cmd</w:t>
+      </w:r>
+      <w:proofErr w:type="spellEnd"/>
+      <w:r>
+        <w:t xml:space="preserve"> yang </w:t>
+      </w:r>
+      <w:proofErr w:type="spellStart"/>
+      <w:r>
+        <w:t>pertama</w:t>
+      </w:r>
+      <w:proofErr w:type="spellEnd"/>
+      <w:r>
+        <w:t xml:space="preserve">, </w:t>
+      </w:r>
+      <w:proofErr w:type="spellStart"/>
+      <w:r>
+        <w:t>ketik</w:t>
+      </w:r>
+      <w:proofErr w:type="spellEnd"/>
+      <w:r>
+        <w:t xml:space="preserve"> </w:t>
       </w:r>
       <w:r>
         <w:rPr>
           <w:b/>
           <w:bCs/>
         </w:rPr>
-        <w:t>cd/</w:t>
-      </w:r>
-      <w:proofErr w:type="spellStart"/>
+        <w:t>ash</w:t>
+      </w:r>
       <w:r>
         <w:rPr>
           <w:b/>
           <w:bCs/>
         </w:rPr>
-        <w:t>bosnet</w:t>
-      </w:r>
-      <w:proofErr w:type="spellEnd"/>
+        <w:t xml:space="preserve"> </w:t>
+      </w:r>
+      <w:r>
+        <w:t>(</w:t>
+      </w:r>
+      <w:proofErr w:type="spellStart"/>
+      <w:r>
+        <w:t>wajib</w:t>
+      </w:r>
+      <w:proofErr w:type="spellEnd"/>
+      <w:r>
+        <w:t xml:space="preserve"> </w:t>
+      </w:r>
+      <w:proofErr w:type="spellStart"/>
+      <w:r>
+        <w:t>dibuka</w:t>
+      </w:r>
+      <w:proofErr w:type="spellEnd"/>
+      <w:r>
+        <w:t>)</w:t>
+      </w:r>
       <w:r>
         <w:rPr>
           <w:b/>
           <w:bCs/>
         </w:rPr>
-        <w:t>/bin</w:t>
+        <w:t xml:space="preserve"> </w:t>
       </w:r>
     </w:p>
     <w:p>
@@ -142,9 +221,31 @@
           <w:numId w:val="1"/>
         </w:numPr>
       </w:pPr>
-      <w:proofErr w:type="spellStart"/>
-      <w:r>
-        <w:t>Ketik</w:t>
+      <w:r>
+        <w:t xml:space="preserve">Di </w:t>
+      </w:r>
+      <w:proofErr w:type="spellStart"/>
+      <w:r>
+        <w:t>cmd</w:t>
+      </w:r>
+      <w:proofErr w:type="spellEnd"/>
+      <w:r>
+        <w:t xml:space="preserve"> y</w:t>
+      </w:r>
+      <w:r>
+        <w:t xml:space="preserve">ang </w:t>
+      </w:r>
+      <w:proofErr w:type="spellStart"/>
+      <w:r>
+        <w:t>kedua</w:t>
+      </w:r>
+      <w:proofErr w:type="spellEnd"/>
+      <w:r>
+        <w:t xml:space="preserve">, </w:t>
+      </w:r>
+      <w:proofErr w:type="spellStart"/>
+      <w:r>
+        <w:t>ketik</w:t>
       </w:r>
       <w:proofErr w:type="spellEnd"/>
       <w:r>
@@ -155,7 +256,79 @@
           <w:b/>
           <w:bCs/>
         </w:rPr>
-        <w:t>Start</w:t>
+        <w:t>bas</w:t>
+      </w:r>
+      <w:r>
+        <w:rPr>
+          <w:b/>
+          <w:bCs/>
+        </w:rPr>
+        <w:t xml:space="preserve"> </w:t>
+      </w:r>
+      <w:r>
+        <w:t>(</w:t>
+      </w:r>
+      <w:proofErr w:type="spellStart"/>
+      <w:r>
+        <w:t>wajib</w:t>
+      </w:r>
+      <w:proofErr w:type="spellEnd"/>
+      <w:r>
+        <w:t xml:space="preserve"> </w:t>
+      </w:r>
+      <w:proofErr w:type="spellStart"/>
+      <w:r>
+        <w:t>dibuka</w:t>
+      </w:r>
+      <w:proofErr w:type="spellEnd"/>
+      <w:r>
+        <w:t>)</w:t>
+      </w:r>
+    </w:p>
+    <w:p>
+      <w:pPr>
+        <w:pStyle w:val="ListParagraph"/>
+        <w:numPr>
+          <w:ilvl w:val="0"/>
+          <w:numId w:val="1"/>
+        </w:numPr>
+      </w:pPr>
+      <w:r>
+        <w:t xml:space="preserve">Di </w:t>
+      </w:r>
+      <w:proofErr w:type="spellStart"/>
+      <w:r>
+        <w:t>cmd</w:t>
+      </w:r>
+      <w:proofErr w:type="spellEnd"/>
+      <w:r>
+        <w:t xml:space="preserve"> y</w:t>
+      </w:r>
+      <w:r>
+        <w:t xml:space="preserve">ang </w:t>
+      </w:r>
+      <w:proofErr w:type="spellStart"/>
+      <w:r>
+        <w:t>ketiga</w:t>
+      </w:r>
+      <w:proofErr w:type="spellEnd"/>
+      <w:r>
+        <w:t xml:space="preserve">, </w:t>
+      </w:r>
+      <w:proofErr w:type="spellStart"/>
+      <w:r>
+        <w:t>ketik</w:t>
+      </w:r>
+      <w:proofErr w:type="spellEnd"/>
+      <w:r>
+        <w:t xml:space="preserve"> </w:t>
+      </w:r>
+      <w:r>
+        <w:rPr>
+          <w:b/>
+          <w:bCs/>
+        </w:rPr>
+        <w:t>ab</w:t>
       </w:r>
     </w:p>
     <w:sectPr>
@@ -664,6 +837,28 @@
   <w:style w:type="paragraph" w:default="1" w:styleId="Normal">
     <w:name w:val="Normal"/>
     <w:qFormat/>
+    <w:rsid w:val="00557198"/>
+  </w:style>
+  <w:style w:type="paragraph" w:styleId="Heading1">
+    <w:name w:val="heading 1"/>
+    <w:basedOn w:val="Normal"/>
+    <w:next w:val="Normal"/>
+    <w:link w:val="Heading1Char"/>
+    <w:uiPriority w:val="9"/>
+    <w:qFormat/>
+    <w:rsid w:val="00557198"/>
+    <w:pPr>
+      <w:keepNext/>
+      <w:keepLines/>
+      <w:spacing w:before="240" w:after="0" w:line="360" w:lineRule="auto"/>
+      <w:outlineLvl w:val="0"/>
+    </w:pPr>
+    <w:rPr>
+      <w:rFonts w:eastAsiaTheme="majorEastAsia" w:cstheme="majorBidi"/>
+      <w:b/>
+      <w:sz w:val="28"/>
+      <w:szCs w:val="32"/>
+    </w:rPr>
   </w:style>
   <w:style w:type="character" w:default="1" w:styleId="DefaultParagraphFont">
     <w:name w:val="Default Paragraph Font"/>
@@ -702,6 +897,19 @@
       <w:ind w:left="720"/>
       <w:contextualSpacing/>
     </w:pPr>
+  </w:style>
+  <w:style w:type="character" w:customStyle="1" w:styleId="Heading1Char">
+    <w:name w:val="Heading 1 Char"/>
+    <w:basedOn w:val="DefaultParagraphFont"/>
+    <w:link w:val="Heading1"/>
+    <w:uiPriority w:val="9"/>
+    <w:rsid w:val="00557198"/>
+    <w:rPr>
+      <w:rFonts w:eastAsiaTheme="majorEastAsia" w:cstheme="majorBidi"/>
+      <w:b/>
+      <w:sz w:val="28"/>
+      <w:szCs w:val="32"/>
+    </w:rPr>
   </w:style>
 </w:styles>
 </file>

</xml_diff>